<commit_message>
Partial and Layout were investigated
</commit_message>
<xml_diff>
--- a/MVC.docx
+++ b/MVC.docx
@@ -765,11 +765,20 @@
       </w:r>
     </w:p>
     <w:p>
-      <w:pPr>
-        <w:rPr>
-          <w:lang w:val="en-US"/>
-        </w:rPr>
-      </w:pPr>
+      <w:r>
+        <w:t>Что такое префикс (</w:t>
+      </w:r>
+      <w:r>
+        <w:rPr>
+          <w:lang w:val="en-US"/>
+        </w:rPr>
+        <w:t>new users</w:t>
+      </w:r>
+      <w:bookmarkStart w:id="0" w:name="_GoBack"/>
+      <w:bookmarkEnd w:id="0"/>
+      <w:r>
+        <w:t>)</w:t>
+      </w:r>
     </w:p>
     <w:p>
       <w:proofErr w:type="spellStart"/>
@@ -985,24 +994,24 @@
       </w:r>
       <w:proofErr w:type="spellStart"/>
       <w:r>
-        <w:t>обье</w:t>
-      </w:r>
-      <w:bookmarkStart w:id="0" w:name="_GoBack"/>
-      <w:bookmarkEnd w:id="0"/>
-      <w:r>
-        <w:t>кт</w:t>
+        <w:t>обьект</w:t>
       </w:r>
       <w:proofErr w:type="spellEnd"/>
       <w:r>
         <w:t xml:space="preserve"> </w:t>
       </w:r>
       <w:proofErr w:type="spellStart"/>
+      <w:proofErr w:type="gramStart"/>
       <w:r>
         <w:t>HttpContextBase</w:t>
       </w:r>
       <w:proofErr w:type="spellEnd"/>
       <w:r>
-        <w:t xml:space="preserve"> , который к сожалению не дает инфу о том к какому контроллеру и </w:t>
+        <w:t xml:space="preserve"> ,</w:t>
+      </w:r>
+      <w:proofErr w:type="gramEnd"/>
+      <w:r>
+        <w:t xml:space="preserve"> который к сожалению не дает инфу о том к какому контроллеру и </w:t>
       </w:r>
       <w:proofErr w:type="spellStart"/>
       <w:r>
@@ -1040,19 +1049,192 @@
         <w:t xml:space="preserve"> </w:t>
       </w:r>
       <w:r>
-        <w:t xml:space="preserve">который даст инфу </w:t>
-      </w:r>
-    </w:p>
-    <w:p>
-      <w:pPr>
-        <w:rPr>
-          <w:lang w:val="en-US"/>
-        </w:rPr>
-      </w:pPr>
-      <w:r>
-        <w:rPr>
-          <w:lang w:val="en-US"/>
-        </w:rPr>
+        <w:t xml:space="preserve">который даст инфу. </w:t>
+      </w:r>
+    </w:p>
+    <w:p>
+      <w:pPr>
+        <w:pStyle w:val="ListParagraph"/>
+        <w:numPr>
+          <w:ilvl w:val="0"/>
+          <w:numId w:val="1"/>
+        </w:numPr>
+      </w:pPr>
+      <w:r>
+        <w:rPr>
+          <w:noProof/>
+          <w:lang w:eastAsia="ru-RU"/>
+        </w:rPr>
+        <w:drawing>
+          <wp:inline distT="0" distB="0" distL="0" distR="0" wp14:anchorId="6CA94867" wp14:editId="00DDB9C8">
+            <wp:extent cx="5731510" cy="1111250"/>
+            <wp:effectExtent l="0" t="0" r="2540" b="0"/>
+            <wp:docPr id="4" name="Picture 4"/>
+            <wp:cNvGraphicFramePr>
+              <a:graphicFrameLocks xmlns:a="http://schemas.openxmlformats.org/drawingml/2006/main" noChangeAspect="1"/>
+            </wp:cNvGraphicFramePr>
+            <a:graphic xmlns:a="http://schemas.openxmlformats.org/drawingml/2006/main">
+              <a:graphicData uri="http://schemas.openxmlformats.org/drawingml/2006/picture">
+                <pic:pic xmlns:pic="http://schemas.openxmlformats.org/drawingml/2006/picture">
+                  <pic:nvPicPr>
+                    <pic:cNvPr id="1" name=""/>
+                    <pic:cNvPicPr/>
+                  </pic:nvPicPr>
+                  <pic:blipFill>
+                    <a:blip r:embed="rId8"/>
+                    <a:stretch>
+                      <a:fillRect/>
+                    </a:stretch>
+                  </pic:blipFill>
+                  <pic:spPr>
+                    <a:xfrm>
+                      <a:off x="0" y="0"/>
+                      <a:ext cx="5731510" cy="1111250"/>
+                    </a:xfrm>
+                    <a:prstGeom prst="rect">
+                      <a:avLst/>
+                    </a:prstGeom>
+                  </pic:spPr>
+                </pic:pic>
+              </a:graphicData>
+            </a:graphic>
+          </wp:inline>
+        </w:drawing>
+      </w:r>
+    </w:p>
+    <w:p>
+      <w:pPr>
+        <w:pStyle w:val="ListParagraph"/>
+        <w:numPr>
+          <w:ilvl w:val="0"/>
+          <w:numId w:val="1"/>
+        </w:numPr>
+      </w:pPr>
+      <w:proofErr w:type="spellStart"/>
+      <w:r>
+        <w:t>OnAuthenticationChallenge</w:t>
+      </w:r>
+      <w:proofErr w:type="spellEnd"/>
+      <w:r>
+        <w:t xml:space="preserve"> выполняется перед тем как вернется результат</w:t>
+      </w:r>
+    </w:p>
+    <w:p>
+      <w:pPr>
+        <w:pStyle w:val="ListParagraph"/>
+        <w:numPr>
+          <w:ilvl w:val="0"/>
+          <w:numId w:val="1"/>
+        </w:numPr>
+      </w:pPr>
+      <w:proofErr w:type="spellStart"/>
+      <w:r>
+        <w:t>HandleErrorAttribute</w:t>
+      </w:r>
+      <w:proofErr w:type="spellEnd"/>
+      <w:r>
+        <w:t xml:space="preserve"> </w:t>
+      </w:r>
+      <w:r>
+        <w:t xml:space="preserve">по дефолту не </w:t>
+      </w:r>
+      <w:proofErr w:type="spellStart"/>
+      <w:r>
+        <w:t>хендлит</w:t>
+      </w:r>
+      <w:proofErr w:type="spellEnd"/>
+      <w:r>
+        <w:t xml:space="preserve"> </w:t>
+      </w:r>
+      <w:proofErr w:type="spellStart"/>
+      <w:r>
+        <w:t>кастомные</w:t>
+      </w:r>
+      <w:proofErr w:type="spellEnd"/>
+      <w:r>
+        <w:t xml:space="preserve"> ошибки, только если включить эту возможность (</w:t>
+      </w:r>
+      <w:proofErr w:type="gramStart"/>
+      <w:r>
+        <w:t>например</w:t>
+      </w:r>
+      <w:proofErr w:type="gramEnd"/>
+      <w:r>
+        <w:t xml:space="preserve"> через </w:t>
+      </w:r>
+      <w:proofErr w:type="spellStart"/>
+      <w:r>
+        <w:t>конфиги</w:t>
+      </w:r>
+      <w:proofErr w:type="spellEnd"/>
+      <w:r>
+        <w:t>)</w:t>
+      </w:r>
+    </w:p>
+    <w:p/>
+    <w:p>
+      <w:pPr>
+        <w:rPr>
+          <w:lang w:val="en-US"/>
+        </w:rPr>
+      </w:pPr>
+      <w:proofErr w:type="spellStart"/>
+      <w:r>
+        <w:rPr>
+          <w:rFonts w:ascii="Consolas" w:hAnsi="Consolas" w:cs="Consolas"/>
+          <w:color w:val="000000"/>
+          <w:sz w:val="19"/>
+          <w:szCs w:val="19"/>
+          <w:highlight w:val="yellow"/>
+        </w:rPr>
+        <w:t>FilterAttribute</w:t>
+      </w:r>
+      <w:proofErr w:type="spellEnd"/>
+      <w:r>
+        <w:rPr>
+          <w:rFonts w:ascii="Consolas" w:hAnsi="Consolas" w:cs="Consolas"/>
+          <w:color w:val="000000"/>
+          <w:sz w:val="19"/>
+          <w:szCs w:val="19"/>
+          <w:highlight w:val="yellow"/>
+          <w:lang w:val="en-US"/>
+        </w:rPr>
+        <w:t xml:space="preserve"> </w:t>
+      </w:r>
+      <w:r>
+        <w:rPr>
+          <w:rFonts w:ascii="Consolas" w:hAnsi="Consolas" w:cs="Consolas"/>
+          <w:color w:val="000000"/>
+          <w:sz w:val="19"/>
+          <w:szCs w:val="19"/>
+          <w:highlight w:val="yellow"/>
+        </w:rPr>
+        <w:t xml:space="preserve">зачем </w:t>
+      </w:r>
+      <w:proofErr w:type="gramStart"/>
+      <w:r>
+        <w:rPr>
+          <w:rFonts w:ascii="Consolas" w:hAnsi="Consolas" w:cs="Consolas"/>
+          <w:color w:val="000000"/>
+          <w:sz w:val="19"/>
+          <w:szCs w:val="19"/>
+          <w:highlight w:val="yellow"/>
+        </w:rPr>
+        <w:t>он ?</w:t>
+      </w:r>
+      <w:proofErr w:type="gramEnd"/>
+    </w:p>
+    <w:p>
+      <w:pPr>
+        <w:rPr>
+          <w:lang w:val="en-US"/>
+        </w:rPr>
+      </w:pPr>
+      <w:r>
+        <w:rPr>
+          <w:lang w:val="en-US"/>
+        </w:rPr>
+        <w:lastRenderedPageBreak/>
         <w:t>--------------------------------------------------------------------------------------------</w:t>
       </w:r>
     </w:p>
@@ -1110,6 +1292,101 @@
       </w:r>
     </w:p>
     <w:p>
+      <w:r>
+        <w:rPr>
+          <w:highlight w:val="yellow"/>
+        </w:rPr>
+        <w:t xml:space="preserve">Что такое </w:t>
+      </w:r>
+      <w:proofErr w:type="spellStart"/>
+      <w:proofErr w:type="gramStart"/>
+      <w:r>
+        <w:rPr>
+          <w:highlight w:val="yellow"/>
+          <w:lang w:val="en-US"/>
+        </w:rPr>
+        <w:t>ViewEngine</w:t>
+      </w:r>
+      <w:proofErr w:type="spellEnd"/>
+      <w:r>
+        <w:rPr>
+          <w:highlight w:val="yellow"/>
+        </w:rPr>
+        <w:t xml:space="preserve"> ?</w:t>
+      </w:r>
+      <w:proofErr w:type="gramEnd"/>
+    </w:p>
+    <w:p>
+      <w:pPr>
+        <w:rPr>
+          <w:lang w:val="en-US"/>
+        </w:rPr>
+      </w:pPr>
+      <w:r>
+        <w:rPr>
+          <w:highlight w:val="yellow"/>
+        </w:rPr>
+        <w:t xml:space="preserve">Как сделать </w:t>
+      </w:r>
+      <w:proofErr w:type="spellStart"/>
+      <w:r>
+        <w:rPr>
+          <w:highlight w:val="yellow"/>
+        </w:rPr>
+        <w:t>кастомный</w:t>
+      </w:r>
+      <w:proofErr w:type="spellEnd"/>
+      <w:r>
+        <w:rPr>
+          <w:highlight w:val="yellow"/>
+        </w:rPr>
+        <w:t xml:space="preserve"> </w:t>
+      </w:r>
+      <w:r>
+        <w:rPr>
+          <w:highlight w:val="yellow"/>
+          <w:lang w:val="en-US"/>
+        </w:rPr>
+        <w:t>view</w:t>
+      </w:r>
+      <w:r>
+        <w:rPr>
+          <w:highlight w:val="yellow"/>
+        </w:rPr>
+        <w:t xml:space="preserve"> </w:t>
+      </w:r>
+      <w:r>
+        <w:rPr>
+          <w:highlight w:val="yellow"/>
+          <w:lang w:val="en-US"/>
+        </w:rPr>
+        <w:t>engine</w:t>
+      </w:r>
+      <w:r>
+        <w:rPr>
+          <w:highlight w:val="yellow"/>
+        </w:rPr>
+        <w:t>?</w:t>
+      </w:r>
+    </w:p>
+    <w:p>
+      <w:r>
+        <w:t>@</w:t>
+      </w:r>
+      <w:r>
+        <w:rPr>
+          <w:lang w:val="en-US"/>
+        </w:rPr>
+        <w:t>model</w:t>
+      </w:r>
+      <w:r>
+        <w:t xml:space="preserve"> </w:t>
+      </w:r>
+      <w:r>
+        <w:t>уже на уровне компиляции не дает пробросить неправильную модель</w:t>
+      </w:r>
+    </w:p>
+    <w:p>
       <w:pPr>
         <w:rPr>
           <w:lang w:val="en-US"/>
@@ -1139,11 +1416,23 @@
         <w:rPr>
           <w:lang w:val="en-US"/>
         </w:rPr>
-        <w:lastRenderedPageBreak/>
         <w:t>Views</w:t>
       </w:r>
     </w:p>
     <w:p>
+      <w:r>
+        <w:t xml:space="preserve">Стоит пример весь сделать </w:t>
+      </w:r>
+      <w:proofErr w:type="spellStart"/>
+      <w:r>
+        <w:t>болле</w:t>
+      </w:r>
+      <w:proofErr w:type="spellEnd"/>
+      <w:r>
+        <w:t xml:space="preserve"> осмысленным, а то куча всякой хрени</w:t>
+      </w:r>
+    </w:p>
+    <w:p>
       <w:pPr>
         <w:rPr>
           <w:lang w:val="en-US"/>
@@ -1250,6 +1539,23 @@
         </w:rPr>
         <w:t>Partial views</w:t>
       </w:r>
+    </w:p>
+    <w:p>
+      <w:r>
+        <w:t xml:space="preserve">Бывают </w:t>
+      </w:r>
+      <w:proofErr w:type="spellStart"/>
+      <w:r>
+        <w:t>строготипизированные</w:t>
+      </w:r>
+      <w:proofErr w:type="spellEnd"/>
+    </w:p>
+    <w:p>
+      <w:pPr>
+        <w:rPr>
+          <w:lang w:val="en-US"/>
+        </w:rPr>
+      </w:pPr>
     </w:p>
     <w:p>
       <w:pPr>

</xml_diff>